<commit_message>
addes like all of roomba rumble lol
</commit_message>
<xml_diff>
--- a/Tile Project Instructions.docx
+++ b/Tile Project Instructions.docx
@@ -3266,22 +3266,20 @@
       <w:r>
         <w:t>)</w:t>
       </w:r>
-      <w:bookmarkStart w:id="7" w:name="_GoBack"/>
+    </w:p>
+    <w:p>
+      <w:pPr>
+        <w:pStyle w:val="Heading3"/>
+        <w:jc w:val="both"/>
+      </w:pPr>
+      <w:bookmarkStart w:id="7" w:name="_Toc54268612"/>
+      <w:r>
+        <w:t>Extension</w:t>
+      </w:r>
       <w:bookmarkEnd w:id="7"/>
     </w:p>
     <w:p>
       <w:pPr>
-        <w:pStyle w:val="Heading3"/>
-        <w:jc w:val="both"/>
-      </w:pPr>
-      <w:bookmarkStart w:id="8" w:name="_Toc54268612"/>
-      <w:r>
-        <w:t>Extension</w:t>
-      </w:r>
-      <w:bookmarkEnd w:id="8"/>
-    </w:p>
-    <w:p>
-      <w:pPr>
         <w:jc w:val="both"/>
       </w:pPr>
       <w:r>
@@ -3318,7 +3316,7 @@
         <w:pStyle w:val="Heading2"/>
         <w:jc w:val="both"/>
       </w:pPr>
-      <w:bookmarkStart w:id="9" w:name="_Toc54268613"/>
+      <w:bookmarkStart w:id="8" w:name="_Toc54268613"/>
       <w:r>
         <w:lastRenderedPageBreak/>
         <w:t>Task 4</w:t>
@@ -3335,77 +3333,77 @@
       <w:r>
         <w:t>randomness</w:t>
       </w:r>
+      <w:bookmarkEnd w:id="8"/>
+    </w:p>
+    <w:p/>
+    <w:p>
+      <w:pPr>
+        <w:jc w:val="both"/>
+      </w:pPr>
+      <w:r>
+        <w:t>Create a new class called enemy</w:t>
+      </w:r>
+      <w:r>
+        <w:t>. An enemy should be a 40x40 square again</w:t>
+      </w:r>
+      <w:r>
+        <w:t>. Place three instances of the enemy in the corners of the map</w:t>
+      </w:r>
+      <w:r>
+        <w:t>.</w:t>
+      </w:r>
+    </w:p>
+    <w:p>
+      <w:pPr>
+        <w:jc w:val="both"/>
+      </w:pPr>
+      <w:r>
+        <w:t>Add your code for the enemy class below and explain the attributes you have used and why.</w:t>
+      </w:r>
+    </w:p>
+    <w:p>
+      <w:pPr>
+        <w:jc w:val="both"/>
+      </w:pPr>
+      <w:r>
+        <w:t>Your code</w:t>
+      </w:r>
+    </w:p>
+    <w:p>
+      <w:pPr>
+        <w:jc w:val="both"/>
+      </w:pPr>
+    </w:p>
+    <w:p>
+      <w:pPr>
+        <w:jc w:val="both"/>
+      </w:pPr>
+    </w:p>
+    <w:p>
+      <w:pPr>
+        <w:jc w:val="both"/>
+      </w:pPr>
+    </w:p>
+    <w:p>
+      <w:pPr>
+        <w:jc w:val="both"/>
+      </w:pPr>
+    </w:p>
+    <w:p>
+      <w:pPr>
+        <w:jc w:val="both"/>
+      </w:pPr>
+    </w:p>
+    <w:p>
+      <w:pPr>
+        <w:pStyle w:val="Heading3"/>
+        <w:jc w:val="both"/>
+      </w:pPr>
+      <w:bookmarkStart w:id="9" w:name="_Toc54268614"/>
+      <w:r>
+        <w:t>Extension</w:t>
+      </w:r>
       <w:bookmarkEnd w:id="9"/>
-    </w:p>
-    <w:p/>
-    <w:p>
-      <w:pPr>
-        <w:jc w:val="both"/>
-      </w:pPr>
-      <w:r>
-        <w:t>Create a new class called enemy</w:t>
-      </w:r>
-      <w:r>
-        <w:t>. An enemy should be a 40x40 square again</w:t>
-      </w:r>
-      <w:r>
-        <w:t>. Place three instances of the enemy in the corners of the map</w:t>
-      </w:r>
-      <w:r>
-        <w:t>.</w:t>
-      </w:r>
-    </w:p>
-    <w:p>
-      <w:pPr>
-        <w:jc w:val="both"/>
-      </w:pPr>
-      <w:r>
-        <w:t>Add your code for the enemy class below and explain the attributes you have used and why.</w:t>
-      </w:r>
-    </w:p>
-    <w:p>
-      <w:pPr>
-        <w:jc w:val="both"/>
-      </w:pPr>
-      <w:r>
-        <w:t>Your code</w:t>
-      </w:r>
-    </w:p>
-    <w:p>
-      <w:pPr>
-        <w:jc w:val="both"/>
-      </w:pPr>
-    </w:p>
-    <w:p>
-      <w:pPr>
-        <w:jc w:val="both"/>
-      </w:pPr>
-    </w:p>
-    <w:p>
-      <w:pPr>
-        <w:jc w:val="both"/>
-      </w:pPr>
-    </w:p>
-    <w:p>
-      <w:pPr>
-        <w:jc w:val="both"/>
-      </w:pPr>
-    </w:p>
-    <w:p>
-      <w:pPr>
-        <w:jc w:val="both"/>
-      </w:pPr>
-    </w:p>
-    <w:p>
-      <w:pPr>
-        <w:pStyle w:val="Heading3"/>
-        <w:jc w:val="both"/>
-      </w:pPr>
-      <w:bookmarkStart w:id="10" w:name="_Toc54268614"/>
-      <w:r>
-        <w:t>Extension</w:t>
-      </w:r>
-      <w:bookmarkEnd w:id="10"/>
     </w:p>
     <w:p>
       <w:pPr>
@@ -3454,7 +3452,7 @@
         <w:pStyle w:val="Heading2"/>
         <w:jc w:val="both"/>
       </w:pPr>
-      <w:bookmarkStart w:id="11" w:name="_Toc54268615"/>
+      <w:bookmarkStart w:id="10" w:name="_Toc54268615"/>
       <w:r>
         <w:lastRenderedPageBreak/>
         <w:t>Task 5 – Collision and Combat</w:t>
@@ -3465,118 +3463,118 @@
       <w:r>
         <w:t xml:space="preserve"> and onscreen text</w:t>
       </w:r>
+      <w:bookmarkEnd w:id="10"/>
+    </w:p>
+    <w:p/>
+    <w:p>
+      <w:pPr>
+        <w:jc w:val="both"/>
+      </w:pPr>
+      <w:r>
+        <w:t xml:space="preserve">Using </w:t>
+      </w:r>
+      <w:proofErr w:type="spellStart"/>
+      <w:r>
+        <w:t>spritecollide</w:t>
+      </w:r>
+      <w:proofErr w:type="spellEnd"/>
+      <w:r>
+        <w:t xml:space="preserve"> or </w:t>
+      </w:r>
+      <w:proofErr w:type="spellStart"/>
+      <w:r>
+        <w:t>groupcollide</w:t>
+      </w:r>
+      <w:proofErr w:type="spellEnd"/>
+      <w:r>
+        <w:t>, write code to record when the player meets the enemy. Write a combat system</w:t>
+      </w:r>
+      <w:r>
+        <w:t xml:space="preserve"> with rounds</w:t>
+      </w:r>
+      <w:r>
+        <w:t xml:space="preserve">, printing out the results to the </w:t>
+      </w:r>
+      <w:r>
+        <w:t>shell</w:t>
+      </w:r>
+      <w:r>
+        <w:t>. You can assume the player starts with more health than the enemy or the player will die without having a fair chance of defeating all three enemies.</w:t>
+      </w:r>
+      <w:r>
+        <w:t xml:space="preserve"> The defeated enemy should disappear from the map.</w:t>
+      </w:r>
+      <w:r>
+        <w:t xml:space="preserve"> You will need a random function for each round of damage here otherwise it will be the same each time.</w:t>
+      </w:r>
+    </w:p>
+    <w:p>
+      <w:pPr>
+        <w:jc w:val="both"/>
+      </w:pPr>
+      <w:r>
+        <w:t>Write down your code below and explain what is happening</w:t>
+      </w:r>
+    </w:p>
+    <w:p>
+      <w:pPr>
+        <w:jc w:val="both"/>
+      </w:pPr>
+      <w:r>
+        <w:t>When defeated, the enemy will award the player a key</w:t>
+      </w:r>
+      <w:r>
+        <w:t>. Update the score</w:t>
+      </w:r>
+      <w:r>
+        <w:t xml:space="preserve"> and the key count at the bottom of the screen. Choose your own scoring system.</w:t>
+      </w:r>
+      <w:r>
+        <w:t xml:space="preserve"> </w:t>
+      </w:r>
+      <w:r>
+        <w:t>If the player dies, then end the game.</w:t>
+      </w:r>
+    </w:p>
+    <w:p>
+      <w:pPr>
+        <w:jc w:val="both"/>
+      </w:pPr>
+      <w:r>
+        <w:t>Your code</w:t>
+      </w:r>
+    </w:p>
+    <w:p>
+      <w:pPr>
+        <w:jc w:val="both"/>
+      </w:pPr>
+    </w:p>
+    <w:p>
+      <w:pPr>
+        <w:jc w:val="both"/>
+      </w:pPr>
+    </w:p>
+    <w:p>
+      <w:pPr>
+        <w:jc w:val="both"/>
+      </w:pPr>
+    </w:p>
+    <w:p>
+      <w:pPr>
+        <w:jc w:val="both"/>
+      </w:pPr>
+    </w:p>
+    <w:p>
+      <w:pPr>
+        <w:pStyle w:val="Heading3"/>
+        <w:jc w:val="both"/>
+      </w:pPr>
+      <w:bookmarkStart w:id="11" w:name="_Toc54268616"/>
+      <w:r>
+        <w:t>Extension</w:t>
+      </w:r>
       <w:bookmarkEnd w:id="11"/>
     </w:p>
-    <w:p/>
-    <w:p>
-      <w:pPr>
-        <w:jc w:val="both"/>
-      </w:pPr>
-      <w:r>
-        <w:t xml:space="preserve">Using </w:t>
-      </w:r>
-      <w:proofErr w:type="spellStart"/>
-      <w:r>
-        <w:t>spritecollide</w:t>
-      </w:r>
-      <w:proofErr w:type="spellEnd"/>
-      <w:r>
-        <w:t xml:space="preserve"> or </w:t>
-      </w:r>
-      <w:proofErr w:type="spellStart"/>
-      <w:r>
-        <w:t>groupcollide</w:t>
-      </w:r>
-      <w:proofErr w:type="spellEnd"/>
-      <w:r>
-        <w:t>, write code to record when the player meets the enemy. Write a combat system</w:t>
-      </w:r>
-      <w:r>
-        <w:t xml:space="preserve"> with rounds</w:t>
-      </w:r>
-      <w:r>
-        <w:t xml:space="preserve">, printing out the results to the </w:t>
-      </w:r>
-      <w:r>
-        <w:t>shell</w:t>
-      </w:r>
-      <w:r>
-        <w:t>. You can assume the player starts with more health than the enemy or the player will die without having a fair chance of defeating all three enemies.</w:t>
-      </w:r>
-      <w:r>
-        <w:t xml:space="preserve"> The defeated enemy should disappear from the map.</w:t>
-      </w:r>
-      <w:r>
-        <w:t xml:space="preserve"> You will need a random function for each round of damage here otherwise it will be the same each time.</w:t>
-      </w:r>
-    </w:p>
-    <w:p>
-      <w:pPr>
-        <w:jc w:val="both"/>
-      </w:pPr>
-      <w:r>
-        <w:t>Write down your code below and explain what is happening</w:t>
-      </w:r>
-    </w:p>
-    <w:p>
-      <w:pPr>
-        <w:jc w:val="both"/>
-      </w:pPr>
-      <w:r>
-        <w:t>When defeated, the enemy will award the player a key</w:t>
-      </w:r>
-      <w:r>
-        <w:t>. Update the score</w:t>
-      </w:r>
-      <w:r>
-        <w:t xml:space="preserve"> and the key count at the bottom of the screen. Choose your own scoring system.</w:t>
-      </w:r>
-      <w:r>
-        <w:t xml:space="preserve"> </w:t>
-      </w:r>
-      <w:r>
-        <w:t>If the player dies, then end the game.</w:t>
-      </w:r>
-    </w:p>
-    <w:p>
-      <w:pPr>
-        <w:jc w:val="both"/>
-      </w:pPr>
-      <w:r>
-        <w:t>Your code</w:t>
-      </w:r>
-    </w:p>
-    <w:p>
-      <w:pPr>
-        <w:jc w:val="both"/>
-      </w:pPr>
-    </w:p>
-    <w:p>
-      <w:pPr>
-        <w:jc w:val="both"/>
-      </w:pPr>
-    </w:p>
-    <w:p>
-      <w:pPr>
-        <w:jc w:val="both"/>
-      </w:pPr>
-    </w:p>
-    <w:p>
-      <w:pPr>
-        <w:jc w:val="both"/>
-      </w:pPr>
-    </w:p>
-    <w:p>
-      <w:pPr>
-        <w:pStyle w:val="Heading3"/>
-        <w:jc w:val="both"/>
-      </w:pPr>
-      <w:bookmarkStart w:id="12" w:name="_Toc54268616"/>
-      <w:r>
-        <w:t>Extension</w:t>
-      </w:r>
-      <w:bookmarkEnd w:id="12"/>
-    </w:p>
     <w:p>
       <w:pPr>
         <w:jc w:val="both"/>
@@ -3598,7 +3596,7 @@
         <w:pStyle w:val="Heading2"/>
         <w:jc w:val="both"/>
       </w:pPr>
-      <w:bookmarkStart w:id="13" w:name="_Toc54268617"/>
+      <w:bookmarkStart w:id="12" w:name="_Toc54268617"/>
       <w:r>
         <w:lastRenderedPageBreak/>
         <w:t>Task 6</w:t>
@@ -3609,7 +3607,7 @@
       <w:r>
         <w:t>w levels and beyond</w:t>
       </w:r>
-      <w:bookmarkEnd w:id="13"/>
+      <w:bookmarkEnd w:id="12"/>
     </w:p>
     <w:p/>
     <w:p>
@@ -3661,12 +3659,12 @@
         <w:pStyle w:val="Heading3"/>
         <w:jc w:val="both"/>
       </w:pPr>
-      <w:bookmarkStart w:id="14" w:name="_Toc54268618"/>
+      <w:bookmarkStart w:id="13" w:name="_Toc54268618"/>
       <w:r>
         <w:lastRenderedPageBreak/>
         <w:t>Final Extension</w:t>
       </w:r>
-      <w:bookmarkEnd w:id="14"/>
+      <w:bookmarkEnd w:id="13"/>
     </w:p>
     <w:p/>
     <w:p>
@@ -4172,7 +4170,7 @@
         <w:pStyle w:val="Heading2"/>
         <w:jc w:val="both"/>
       </w:pPr>
-      <w:bookmarkStart w:id="15" w:name="_Toc54268619"/>
+      <w:bookmarkStart w:id="14" w:name="_Toc54268619"/>
       <w:r>
         <w:lastRenderedPageBreak/>
         <w:t xml:space="preserve">Your </w:t>
@@ -4180,8 +4178,9 @@
       <w:r>
         <w:t>Presentation</w:t>
       </w:r>
-      <w:bookmarkEnd w:id="15"/>
-    </w:p>
+      <w:bookmarkEnd w:id="14"/>
+    </w:p>
+    <w:p/>
     <w:p>
       <w:pPr>
         <w:jc w:val="both"/>
@@ -4275,7 +4274,12 @@
         <w:t>Are at least 3 extensions done?</w:t>
       </w:r>
       <w:r>
-        <w:t xml:space="preserve"> Is there a real effort to engage with the process?</w:t>
+        <w:t xml:space="preserve"> Is there a real effort to engage with th</w:t>
+      </w:r>
+      <w:bookmarkStart w:id="15" w:name="_GoBack"/>
+      <w:bookmarkEnd w:id="15"/>
+      <w:r>
+        <w:t>e process?</w:t>
       </w:r>
     </w:p>
     <w:p>
@@ -5756,20 +5760,20 @@
 </file>
 
 <file path=customXml/item1.xml><?xml version="1.0" encoding="utf-8"?>
-<p:properties xmlns:p="http://schemas.microsoft.com/office/2006/metadata/properties" xmlns:xsi="http://www.w3.org/2001/XMLSchema-instance" xmlns:pc="http://schemas.microsoft.com/office/infopath/2007/PartnerControls">
-  <documentManagement>
-    <ReferenceId xmlns="71196b3a-9dad-4e5e-ac98-eaf974f565e4" xsi:nil="true"/>
-  </documentManagement>
-</p:properties>
-</file>
-
-<file path=customXml/item2.xml><?xml version="1.0" encoding="utf-8"?>
 <?mso-contentType ?>
 <FormTemplates xmlns="http://schemas.microsoft.com/sharepoint/v3/contenttype/forms">
   <Display>DocumentLibraryForm</Display>
   <Edit>DocumentLibraryForm</Edit>
   <New>DocumentLibraryForm</New>
 </FormTemplates>
+</file>
+
+<file path=customXml/item2.xml><?xml version="1.0" encoding="utf-8"?>
+<p:properties xmlns:p="http://schemas.microsoft.com/office/2006/metadata/properties" xmlns:xsi="http://www.w3.org/2001/XMLSchema-instance" xmlns:pc="http://schemas.microsoft.com/office/infopath/2007/PartnerControls">
+  <documentManagement>
+    <ReferenceId xmlns="71196b3a-9dad-4e5e-ac98-eaf974f565e4" xsi:nil="true"/>
+  </documentManagement>
+</p:properties>
 </file>
 
 <file path=customXml/item3.xml><?xml version="1.0" encoding="utf-8"?>
@@ -5915,6 +5919,14 @@
 </file>
 
 <file path=customXml/itemProps1.xml><?xml version="1.0" encoding="utf-8"?>
+<ds:datastoreItem xmlns:ds="http://schemas.openxmlformats.org/officeDocument/2006/customXml" ds:itemID="{BCD56649-9B1E-46A7-80AD-158F66F5965E}">
+  <ds:schemaRefs>
+    <ds:schemaRef ds:uri="http://schemas.microsoft.com/sharepoint/v3/contenttype/forms"/>
+  </ds:schemaRefs>
+</ds:datastoreItem>
+</file>
+
+<file path=customXml/itemProps2.xml><?xml version="1.0" encoding="utf-8"?>
 <ds:datastoreItem xmlns:ds="http://schemas.openxmlformats.org/officeDocument/2006/customXml" ds:itemID="{B4CE2E54-5AE7-4C35-8E30-2BF37F4F6EF0}">
   <ds:schemaRefs>
     <ds:schemaRef ds:uri="http://purl.org/dc/dcmitype/"/>
@@ -5926,14 +5938,6 @@
     <ds:schemaRef ds:uri="http://schemas.microsoft.com/office/infopath/2007/PartnerControls"/>
     <ds:schemaRef ds:uri="71196b3a-9dad-4e5e-ac98-eaf974f565e4"/>
     <ds:schemaRef ds:uri="http://www.w3.org/XML/1998/namespace"/>
-  </ds:schemaRefs>
-</ds:datastoreItem>
-</file>
-
-<file path=customXml/itemProps2.xml><?xml version="1.0" encoding="utf-8"?>
-<ds:datastoreItem xmlns:ds="http://schemas.openxmlformats.org/officeDocument/2006/customXml" ds:itemID="{BCD56649-9B1E-46A7-80AD-158F66F5965E}">
-  <ds:schemaRefs>
-    <ds:schemaRef ds:uri="http://schemas.microsoft.com/sharepoint/v3/contenttype/forms"/>
   </ds:schemaRefs>
 </ds:datastoreItem>
 </file>
@@ -5957,7 +5961,7 @@
 </file>
 
 <file path=customXml/itemProps4.xml><?xml version="1.0" encoding="utf-8"?>
-<ds:datastoreItem xmlns:ds="http://schemas.openxmlformats.org/officeDocument/2006/customXml" ds:itemID="{DDFB56A8-009B-49CE-845F-D2973807FB65}">
+<ds:datastoreItem xmlns:ds="http://schemas.openxmlformats.org/officeDocument/2006/customXml" ds:itemID="{32001412-929B-41FA-AB0A-C9A3623B9D38}">
   <ds:schemaRefs>
     <ds:schemaRef ds:uri="http://schemas.openxmlformats.org/officeDocument/2006/bibliography"/>
   </ds:schemaRefs>

</xml_diff>